<commit_message>
Fix api search, filter and save logs
</commit_message>
<xml_diff>
--- a/documents/database.docx
+++ b/documents/database.docx
@@ -32,9 +32,9 @@
         </w:rPr>
         <w:drawing>
           <wp:inline distT="0" distB="0" distL="114300" distR="114300">
-            <wp:extent cx="5269230" cy="6114415"/>
-            <wp:effectExtent l="0" t="0" r="7620" b="635"/>
-            <wp:docPr id="1" name="Picture 1" descr="database"/>
+            <wp:extent cx="5266690" cy="3383280"/>
+            <wp:effectExtent l="0" t="0" r="10160" b="7620"/>
+            <wp:docPr id="2" name="Picture 2" descr="database"/>
             <wp:cNvGraphicFramePr>
               <a:graphicFrameLocks xmlns:a="http://schemas.openxmlformats.org/drawingml/2006/main" noChangeAspect="1"/>
             </wp:cNvGraphicFramePr>
@@ -42,7 +42,7 @@
               <a:graphicData uri="http://schemas.openxmlformats.org/drawingml/2006/picture">
                 <pic:pic xmlns:pic="http://schemas.openxmlformats.org/drawingml/2006/picture">
                   <pic:nvPicPr>
-                    <pic:cNvPr id="1" name="Picture 1" descr="database"/>
+                    <pic:cNvPr id="2" name="Picture 2" descr="database"/>
                     <pic:cNvPicPr>
                       <a:picLocks noChangeAspect="1"/>
                     </pic:cNvPicPr>
@@ -56,7 +56,7 @@
                   <pic:spPr>
                     <a:xfrm>
                       <a:off x="0" y="0"/>
-                      <a:ext cx="5269230" cy="6114415"/>
+                      <a:ext cx="5266690" cy="3383280"/>
                     </a:xfrm>
                     <a:prstGeom prst="rect">
                       <a:avLst/>
@@ -139,12 +139,6 @@
             <w:insideH w:val="single" w:color="auto" w:sz="4" w:space="0"/>
             <w:insideV w:val="single" w:color="auto" w:sz="4" w:space="0"/>
           </w:tblBorders>
-          <w:tblCellMar>
-            <w:top w:w="0" w:type="dxa"/>
-            <w:left w:w="108" w:type="dxa"/>
-            <w:bottom w:w="0" w:type="dxa"/>
-            <w:right w:w="108" w:type="dxa"/>
-          </w:tblCellMar>
         </w:tblPrEx>
         <w:tc>
           <w:tcPr>
@@ -7306,6 +7300,554 @@
         <w:tc>
           <w:tcPr>
             <w:tcW w:w="2130" w:type="dxa"/>
+            <w:vAlign w:val="top"/>
+          </w:tcPr>
+          <w:p>
+            <w:pPr>
+              <w:widowControl w:val="0"/>
+              <w:rPr>
+                <w:rFonts w:hint="default"/>
+                <w:vertAlign w:val="baseline"/>
+                <w:lang w:val="en-US"/>
+              </w:rPr>
+            </w:pPr>
+            <w:bookmarkStart w:id="0" w:name="_GoBack" w:colFirst="0" w:colLast="3"/>
+            <w:r>
+              <w:rPr>
+                <w:rFonts w:hint="default"/>
+                <w:vertAlign w:val="baseline"/>
+                <w:lang w:val="en-US"/>
+              </w:rPr>
+              <w:t>house_type</w:t>
+            </w:r>
+          </w:p>
+        </w:tc>
+        <w:tc>
+          <w:tcPr>
+            <w:tcW w:w="2130" w:type="dxa"/>
+            <w:vAlign w:val="top"/>
+          </w:tcPr>
+          <w:p>
+            <w:pPr>
+              <w:widowControl w:val="0"/>
+              <w:rPr>
+                <w:rFonts w:hint="default"/>
+                <w:vertAlign w:val="baseline"/>
+                <w:lang w:val="en-US"/>
+              </w:rPr>
+            </w:pPr>
+            <w:r>
+              <w:rPr>
+                <w:rFonts w:hint="default"/>
+                <w:vertAlign w:val="baseline"/>
+                <w:lang w:val="en-US"/>
+              </w:rPr>
+              <w:t>Text</w:t>
+            </w:r>
+          </w:p>
+        </w:tc>
+        <w:tc>
+          <w:tcPr>
+            <w:tcW w:w="2131" w:type="dxa"/>
+            <w:vAlign w:val="top"/>
+          </w:tcPr>
+          <w:p>
+            <w:pPr>
+              <w:widowControl w:val="0"/>
+              <w:rPr>
+                <w:rFonts w:hint="default"/>
+                <w:vertAlign w:val="baseline"/>
+                <w:lang w:val="en-US"/>
+              </w:rPr>
+            </w:pPr>
+            <w:r>
+              <w:rPr>
+                <w:rFonts w:hint="default"/>
+                <w:vertAlign w:val="baseline"/>
+                <w:lang w:val="en-US"/>
+              </w:rPr>
+              <w:t>Kiểu nhà</w:t>
+            </w:r>
+          </w:p>
+        </w:tc>
+        <w:tc>
+          <w:tcPr>
+            <w:tcW w:w="2131" w:type="dxa"/>
+            <w:vAlign w:val="top"/>
+          </w:tcPr>
+          <w:p>
+            <w:pPr>
+              <w:widowControl w:val="0"/>
+              <w:rPr>
+                <w:rFonts w:hint="default"/>
+                <w:vertAlign w:val="baseline"/>
+                <w:lang w:val="en-US"/>
+              </w:rPr>
+            </w:pPr>
+            <w:r>
+              <w:rPr>
+                <w:rFonts w:hint="default"/>
+                <w:vertAlign w:val="baseline"/>
+                <w:lang w:val="en-US"/>
+              </w:rPr>
+              <w:t>Có 4 giá trị: CĂN HỘ DỊCH VỤ, CHUNG CƯ MINI, PHÒNG TRỌ, NHÀ NGUYÊN CĂN</w:t>
+            </w:r>
+          </w:p>
+        </w:tc>
+      </w:tr>
+      <w:tr>
+        <w:tblPrEx>
+          <w:tblBorders>
+            <w:top w:val="single" w:color="auto" w:sz="4" w:space="0"/>
+            <w:left w:val="single" w:color="auto" w:sz="4" w:space="0"/>
+            <w:bottom w:val="single" w:color="auto" w:sz="4" w:space="0"/>
+            <w:right w:val="single" w:color="auto" w:sz="4" w:space="0"/>
+            <w:insideH w:val="single" w:color="auto" w:sz="4" w:space="0"/>
+            <w:insideV w:val="single" w:color="auto" w:sz="4" w:space="0"/>
+          </w:tblBorders>
+          <w:tblCellMar>
+            <w:top w:w="0" w:type="dxa"/>
+            <w:left w:w="108" w:type="dxa"/>
+            <w:bottom w:w="0" w:type="dxa"/>
+            <w:right w:w="108" w:type="dxa"/>
+          </w:tblCellMar>
+        </w:tblPrEx>
+        <w:tc>
+          <w:tcPr>
+            <w:tcW w:w="2130" w:type="dxa"/>
+            <w:vAlign w:val="top"/>
+          </w:tcPr>
+          <w:p>
+            <w:pPr>
+              <w:widowControl w:val="0"/>
+              <w:rPr>
+                <w:rFonts w:hint="default"/>
+                <w:vertAlign w:val="baseline"/>
+                <w:lang w:val="en-US"/>
+              </w:rPr>
+            </w:pPr>
+            <w:r>
+              <w:rPr>
+                <w:rFonts w:hint="default"/>
+                <w:vertAlign w:val="baseline"/>
+                <w:lang w:val="en-US"/>
+              </w:rPr>
+              <w:t>contract_period</w:t>
+            </w:r>
+          </w:p>
+        </w:tc>
+        <w:tc>
+          <w:tcPr>
+            <w:tcW w:w="2130" w:type="dxa"/>
+            <w:vAlign w:val="top"/>
+          </w:tcPr>
+          <w:p>
+            <w:pPr>
+              <w:widowControl w:val="0"/>
+              <w:rPr>
+                <w:rFonts w:hint="default"/>
+                <w:vertAlign w:val="baseline"/>
+                <w:lang w:val="en-US"/>
+              </w:rPr>
+            </w:pPr>
+            <w:r>
+              <w:rPr>
+                <w:rFonts w:hint="default"/>
+                <w:vertAlign w:val="baseline"/>
+                <w:lang w:val="en-US"/>
+              </w:rPr>
+              <w:t>Text</w:t>
+            </w:r>
+          </w:p>
+        </w:tc>
+        <w:tc>
+          <w:tcPr>
+            <w:tcW w:w="2131" w:type="dxa"/>
+            <w:vAlign w:val="top"/>
+          </w:tcPr>
+          <w:p>
+            <w:pPr>
+              <w:widowControl w:val="0"/>
+              <w:rPr>
+                <w:rFonts w:hint="default"/>
+                <w:vertAlign w:val="baseline"/>
+                <w:lang w:val="en-US"/>
+              </w:rPr>
+            </w:pPr>
+            <w:r>
+              <w:rPr>
+                <w:rFonts w:hint="default"/>
+                <w:vertAlign w:val="baseline"/>
+                <w:lang w:val="en-US"/>
+              </w:rPr>
+              <w:t>Thời hạn hợp đồng</w:t>
+            </w:r>
+          </w:p>
+        </w:tc>
+        <w:tc>
+          <w:tcPr>
+            <w:tcW w:w="2131" w:type="dxa"/>
+            <w:vAlign w:val="top"/>
+          </w:tcPr>
+          <w:p>
+            <w:pPr>
+              <w:widowControl w:val="0"/>
+              <w:rPr>
+                <w:rFonts w:hint="default"/>
+                <w:vertAlign w:val="baseline"/>
+                <w:lang w:val="en-US"/>
+              </w:rPr>
+            </w:pPr>
+            <w:r>
+              <w:rPr>
+                <w:rFonts w:hint="default"/>
+                <w:vertAlign w:val="baseline"/>
+                <w:lang w:val="en-US"/>
+              </w:rPr>
+              <w:t>Có 2 giá trị: 6 THÁNG, 12 THÁNG</w:t>
+            </w:r>
+          </w:p>
+        </w:tc>
+      </w:tr>
+      <w:tr>
+        <w:tblPrEx>
+          <w:tblBorders>
+            <w:top w:val="single" w:color="auto" w:sz="4" w:space="0"/>
+            <w:left w:val="single" w:color="auto" w:sz="4" w:space="0"/>
+            <w:bottom w:val="single" w:color="auto" w:sz="4" w:space="0"/>
+            <w:right w:val="single" w:color="auto" w:sz="4" w:space="0"/>
+            <w:insideH w:val="single" w:color="auto" w:sz="4" w:space="0"/>
+            <w:insideV w:val="single" w:color="auto" w:sz="4" w:space="0"/>
+          </w:tblBorders>
+          <w:tblCellMar>
+            <w:top w:w="0" w:type="dxa"/>
+            <w:left w:w="108" w:type="dxa"/>
+            <w:bottom w:w="0" w:type="dxa"/>
+            <w:right w:w="108" w:type="dxa"/>
+          </w:tblCellMar>
+        </w:tblPrEx>
+        <w:tc>
+          <w:tcPr>
+            <w:tcW w:w="2130" w:type="dxa"/>
+            <w:vAlign w:val="top"/>
+          </w:tcPr>
+          <w:p>
+            <w:pPr>
+              <w:widowControl w:val="0"/>
+              <w:rPr>
+                <w:rFonts w:hint="default"/>
+                <w:vertAlign w:val="baseline"/>
+                <w:lang w:val="en-US"/>
+              </w:rPr>
+            </w:pPr>
+            <w:r>
+              <w:rPr>
+                <w:rFonts w:hint="default"/>
+                <w:vertAlign w:val="baseline"/>
+                <w:lang w:val="en-US"/>
+              </w:rPr>
+              <w:t>bedrooms</w:t>
+            </w:r>
+          </w:p>
+        </w:tc>
+        <w:tc>
+          <w:tcPr>
+            <w:tcW w:w="2130" w:type="dxa"/>
+            <w:vAlign w:val="top"/>
+          </w:tcPr>
+          <w:p>
+            <w:pPr>
+              <w:widowControl w:val="0"/>
+              <w:rPr>
+                <w:rFonts w:hint="default"/>
+                <w:vertAlign w:val="baseline"/>
+                <w:lang w:val="en-US"/>
+              </w:rPr>
+            </w:pPr>
+            <w:r>
+              <w:rPr>
+                <w:rFonts w:hint="default"/>
+                <w:vertAlign w:val="baseline"/>
+                <w:lang w:val="en-US"/>
+              </w:rPr>
+              <w:t>Int</w:t>
+            </w:r>
+          </w:p>
+        </w:tc>
+        <w:tc>
+          <w:tcPr>
+            <w:tcW w:w="2131" w:type="dxa"/>
+            <w:vAlign w:val="top"/>
+          </w:tcPr>
+          <w:p>
+            <w:pPr>
+              <w:widowControl w:val="0"/>
+              <w:rPr>
+                <w:rFonts w:hint="default"/>
+                <w:vertAlign w:val="baseline"/>
+                <w:lang w:val="en-US"/>
+              </w:rPr>
+            </w:pPr>
+            <w:r>
+              <w:rPr>
+                <w:rFonts w:hint="default"/>
+                <w:vertAlign w:val="baseline"/>
+                <w:lang w:val="en-US"/>
+              </w:rPr>
+              <w:t>Số phòng ngủ</w:t>
+            </w:r>
+          </w:p>
+        </w:tc>
+        <w:tc>
+          <w:tcPr>
+            <w:tcW w:w="2131" w:type="dxa"/>
+            <w:vAlign w:val="top"/>
+          </w:tcPr>
+          <w:p>
+            <w:pPr>
+              <w:widowControl w:val="0"/>
+              <w:rPr>
+                <w:rFonts w:hint="default"/>
+                <w:vertAlign w:val="baseline"/>
+                <w:lang w:val="en-US"/>
+              </w:rPr>
+            </w:pPr>
+          </w:p>
+        </w:tc>
+      </w:tr>
+      <w:tr>
+        <w:tblPrEx>
+          <w:tblBorders>
+            <w:top w:val="single" w:color="auto" w:sz="4" w:space="0"/>
+            <w:left w:val="single" w:color="auto" w:sz="4" w:space="0"/>
+            <w:bottom w:val="single" w:color="auto" w:sz="4" w:space="0"/>
+            <w:right w:val="single" w:color="auto" w:sz="4" w:space="0"/>
+            <w:insideH w:val="single" w:color="auto" w:sz="4" w:space="0"/>
+            <w:insideV w:val="single" w:color="auto" w:sz="4" w:space="0"/>
+          </w:tblBorders>
+          <w:tblCellMar>
+            <w:top w:w="0" w:type="dxa"/>
+            <w:left w:w="108" w:type="dxa"/>
+            <w:bottom w:w="0" w:type="dxa"/>
+            <w:right w:w="108" w:type="dxa"/>
+          </w:tblCellMar>
+        </w:tblPrEx>
+        <w:tc>
+          <w:tcPr>
+            <w:tcW w:w="2130" w:type="dxa"/>
+            <w:vAlign w:val="top"/>
+          </w:tcPr>
+          <w:p>
+            <w:pPr>
+              <w:widowControl w:val="0"/>
+              <w:rPr>
+                <w:rFonts w:hint="default"/>
+                <w:vertAlign w:val="baseline"/>
+                <w:lang w:val="en-US"/>
+              </w:rPr>
+            </w:pPr>
+            <w:r>
+              <w:rPr>
+                <w:rFonts w:hint="default"/>
+                <w:vertAlign w:val="baseline"/>
+                <w:lang w:val="en-US"/>
+              </w:rPr>
+              <w:t>living_roomg</w:t>
+            </w:r>
+          </w:p>
+        </w:tc>
+        <w:tc>
+          <w:tcPr>
+            <w:tcW w:w="2130" w:type="dxa"/>
+            <w:vAlign w:val="top"/>
+          </w:tcPr>
+          <w:p>
+            <w:pPr>
+              <w:widowControl w:val="0"/>
+              <w:rPr>
+                <w:rFonts w:hint="default"/>
+                <w:vertAlign w:val="baseline"/>
+                <w:lang w:val="en-US"/>
+              </w:rPr>
+            </w:pPr>
+            <w:r>
+              <w:rPr>
+                <w:rFonts w:hint="default"/>
+                <w:vertAlign w:val="baseline"/>
+                <w:lang w:val="en-US"/>
+              </w:rPr>
+              <w:t>Int</w:t>
+            </w:r>
+          </w:p>
+        </w:tc>
+        <w:tc>
+          <w:tcPr>
+            <w:tcW w:w="2131" w:type="dxa"/>
+            <w:vAlign w:val="top"/>
+          </w:tcPr>
+          <w:p>
+            <w:pPr>
+              <w:widowControl w:val="0"/>
+              <w:rPr>
+                <w:rFonts w:hint="default"/>
+                <w:vertAlign w:val="baseline"/>
+                <w:lang w:val="en-US"/>
+              </w:rPr>
+            </w:pPr>
+            <w:r>
+              <w:rPr>
+                <w:rFonts w:hint="default"/>
+                <w:vertAlign w:val="baseline"/>
+                <w:lang w:val="en-US"/>
+              </w:rPr>
+              <w:t>Số phòng khác</w:t>
+            </w:r>
+          </w:p>
+        </w:tc>
+        <w:tc>
+          <w:tcPr>
+            <w:tcW w:w="2131" w:type="dxa"/>
+            <w:vAlign w:val="top"/>
+          </w:tcPr>
+          <w:p>
+            <w:pPr>
+              <w:widowControl w:val="0"/>
+              <w:rPr>
+                <w:rFonts w:hint="default"/>
+                <w:vertAlign w:val="baseline"/>
+                <w:lang w:val="en-US"/>
+              </w:rPr>
+            </w:pPr>
+          </w:p>
+        </w:tc>
+      </w:tr>
+      <w:tr>
+        <w:tblPrEx>
+          <w:tblBorders>
+            <w:top w:val="single" w:color="auto" w:sz="4" w:space="0"/>
+            <w:left w:val="single" w:color="auto" w:sz="4" w:space="0"/>
+            <w:bottom w:val="single" w:color="auto" w:sz="4" w:space="0"/>
+            <w:right w:val="single" w:color="auto" w:sz="4" w:space="0"/>
+            <w:insideH w:val="single" w:color="auto" w:sz="4" w:space="0"/>
+            <w:insideV w:val="single" w:color="auto" w:sz="4" w:space="0"/>
+          </w:tblBorders>
+          <w:tblCellMar>
+            <w:top w:w="0" w:type="dxa"/>
+            <w:left w:w="108" w:type="dxa"/>
+            <w:bottom w:w="0" w:type="dxa"/>
+            <w:right w:w="108" w:type="dxa"/>
+          </w:tblCellMar>
+        </w:tblPrEx>
+        <w:tc>
+          <w:tcPr>
+            <w:tcW w:w="2130" w:type="dxa"/>
+            <w:vAlign w:val="top"/>
+          </w:tcPr>
+          <w:p>
+            <w:pPr>
+              <w:widowControl w:val="0"/>
+              <w:rPr>
+                <w:rFonts w:hint="default"/>
+                <w:vertAlign w:val="baseline"/>
+                <w:lang w:val="en-US"/>
+              </w:rPr>
+            </w:pPr>
+            <w:r>
+              <w:rPr>
+                <w:rFonts w:hint="default"/>
+                <w:vertAlign w:val="baseline"/>
+                <w:lang w:val="en-US"/>
+              </w:rPr>
+              <w:t>kitchens</w:t>
+            </w:r>
+          </w:p>
+        </w:tc>
+        <w:tc>
+          <w:tcPr>
+            <w:tcW w:w="2130" w:type="dxa"/>
+            <w:vAlign w:val="top"/>
+          </w:tcPr>
+          <w:p>
+            <w:pPr>
+              <w:widowControl w:val="0"/>
+              <w:rPr>
+                <w:rFonts w:hint="default"/>
+                <w:vertAlign w:val="baseline"/>
+                <w:lang w:val="en-US"/>
+              </w:rPr>
+            </w:pPr>
+            <w:r>
+              <w:rPr>
+                <w:rFonts w:hint="default"/>
+                <w:vertAlign w:val="baseline"/>
+                <w:lang w:val="en-US"/>
+              </w:rPr>
+              <w:t>Int</w:t>
+            </w:r>
+          </w:p>
+        </w:tc>
+        <w:tc>
+          <w:tcPr>
+            <w:tcW w:w="2131" w:type="dxa"/>
+            <w:vAlign w:val="top"/>
+          </w:tcPr>
+          <w:p>
+            <w:pPr>
+              <w:widowControl w:val="0"/>
+              <w:rPr>
+                <w:rFonts w:hint="default"/>
+                <w:vertAlign w:val="baseline"/>
+                <w:lang w:val="en-US"/>
+              </w:rPr>
+            </w:pPr>
+            <w:r>
+              <w:rPr>
+                <w:rFonts w:hint="default"/>
+                <w:vertAlign w:val="baseline"/>
+                <w:lang w:val="en-US"/>
+              </w:rPr>
+              <w:t>Số nhà bếp</w:t>
+            </w:r>
+          </w:p>
+        </w:tc>
+        <w:tc>
+          <w:tcPr>
+            <w:tcW w:w="2131" w:type="dxa"/>
+            <w:vAlign w:val="top"/>
+          </w:tcPr>
+          <w:p>
+            <w:pPr>
+              <w:widowControl w:val="0"/>
+              <w:rPr>
+                <w:rFonts w:hint="default"/>
+                <w:vertAlign w:val="baseline"/>
+                <w:lang w:val="en-US"/>
+              </w:rPr>
+            </w:pPr>
+          </w:p>
+        </w:tc>
+      </w:tr>
+      <w:bookmarkEnd w:id="0"/>
+      <w:tr>
+        <w:tblPrEx>
+          <w:tblBorders>
+            <w:top w:val="single" w:color="auto" w:sz="4" w:space="0"/>
+            <w:left w:val="single" w:color="auto" w:sz="4" w:space="0"/>
+            <w:bottom w:val="single" w:color="auto" w:sz="4" w:space="0"/>
+            <w:right w:val="single" w:color="auto" w:sz="4" w:space="0"/>
+            <w:insideH w:val="single" w:color="auto" w:sz="4" w:space="0"/>
+            <w:insideV w:val="single" w:color="auto" w:sz="4" w:space="0"/>
+          </w:tblBorders>
+          <w:tblCellMar>
+            <w:top w:w="0" w:type="dxa"/>
+            <w:left w:w="108" w:type="dxa"/>
+            <w:bottom w:w="0" w:type="dxa"/>
+            <w:right w:w="108" w:type="dxa"/>
+          </w:tblCellMar>
+        </w:tblPrEx>
+        <w:tc>
+          <w:tcPr>
+            <w:tcW w:w="2130" w:type="dxa"/>
           </w:tcPr>
           <w:p>
             <w:pPr>
@@ -7518,16 +8060,7 @@
           <w:rFonts w:hint="default"/>
           <w:lang w:val="en-US"/>
         </w:rPr>
-        <w:t>- Bảng “actions</w:t>
-      </w:r>
-      <w:bookmarkStart w:id="0" w:name="_GoBack"/>
-      <w:bookmarkEnd w:id="0"/>
-      <w:r>
-        <w:rPr>
-          <w:rFonts w:hint="default"/>
-          <w:lang w:val="en-US"/>
-        </w:rPr>
-        <w:t>_results”: Thông tin về danh sách nhà cho thuê trả về theo hành động (tìm kiếm, lựa chọn) của người dùng. Chi tiết như sau:</w:t>
+        <w:t>- Bảng “actions_results”: Thông tin về danh sách nhà cho thuê trả về theo hành động (tìm kiếm, lựa chọn) của người dùng. Chi tiết như sau:</w:t>
       </w:r>
     </w:p>
     <w:tbl>
@@ -8650,8 +9183,8 @@
     <w:lsdException w:qFormat="1" w:unhideWhenUsed="0" w:uiPriority="0" w:semiHidden="0" w:name="annotation reference"/>
     <w:lsdException w:qFormat="1" w:unhideWhenUsed="0" w:uiPriority="0" w:semiHidden="0" w:name="line number"/>
     <w:lsdException w:qFormat="1" w:unhideWhenUsed="0" w:uiPriority="0" w:semiHidden="0" w:name="page number"/>
-    <w:lsdException w:unhideWhenUsed="0" w:uiPriority="0" w:semiHidden="0" w:name="endnote reference"/>
-    <w:lsdException w:unhideWhenUsed="0" w:uiPriority="0" w:semiHidden="0" w:name="endnote text"/>
+    <w:lsdException w:qFormat="1" w:unhideWhenUsed="0" w:uiPriority="0" w:semiHidden="0" w:name="endnote reference"/>
+    <w:lsdException w:qFormat="1" w:unhideWhenUsed="0" w:uiPriority="0" w:semiHidden="0" w:name="endnote text"/>
     <w:lsdException w:qFormat="1" w:unhideWhenUsed="0" w:uiPriority="0" w:semiHidden="0" w:name="table of authorities"/>
     <w:lsdException w:qFormat="1" w:unhideWhenUsed="0" w:uiPriority="0" w:semiHidden="0" w:name="macro"/>
     <w:lsdException w:qFormat="1" w:unhideWhenUsed="0" w:uiPriority="0" w:semiHidden="0" w:name="toa heading"/>
@@ -8684,7 +9217,7 @@
     <w:lsdException w:qFormat="1" w:unhideWhenUsed="0" w:uiPriority="0" w:semiHidden="0" w:name="Message Header"/>
     <w:lsdException w:qFormat="1" w:unhideWhenUsed="0" w:uiPriority="0" w:semiHidden="0" w:name="Subtitle"/>
     <w:lsdException w:qFormat="1" w:unhideWhenUsed="0" w:uiPriority="0" w:semiHidden="0" w:name="Salutation"/>
-    <w:lsdException w:unhideWhenUsed="0" w:uiPriority="0" w:semiHidden="0" w:name="Date"/>
+    <w:lsdException w:qFormat="1" w:unhideWhenUsed="0" w:uiPriority="0" w:semiHidden="0" w:name="Date"/>
     <w:lsdException w:unhideWhenUsed="0" w:uiPriority="0" w:semiHidden="0" w:name="Body Text First Indent"/>
     <w:lsdException w:qFormat="1" w:unhideWhenUsed="0" w:uiPriority="0" w:semiHidden="0" w:name="Body Text First Indent 2"/>
     <w:lsdException w:qFormat="1" w:unhideWhenUsed="0" w:uiPriority="0" w:semiHidden="0" w:name="Note Heading"/>
@@ -8692,14 +9225,14 @@
     <w:lsdException w:qFormat="1" w:unhideWhenUsed="0" w:uiPriority="0" w:semiHidden="0" w:name="Body Text 3"/>
     <w:lsdException w:qFormat="1" w:unhideWhenUsed="0" w:uiPriority="0" w:semiHidden="0" w:name="Body Text Indent 2"/>
     <w:lsdException w:qFormat="1" w:unhideWhenUsed="0" w:uiPriority="0" w:semiHidden="0" w:name="Body Text Indent 3"/>
-    <w:lsdException w:unhideWhenUsed="0" w:uiPriority="0" w:semiHidden="0" w:name="Block Text"/>
+    <w:lsdException w:qFormat="1" w:unhideWhenUsed="0" w:uiPriority="0" w:semiHidden="0" w:name="Block Text"/>
     <w:lsdException w:qFormat="1" w:unhideWhenUsed="0" w:uiPriority="0" w:semiHidden="0" w:name="Hyperlink"/>
     <w:lsdException w:qFormat="1" w:unhideWhenUsed="0" w:uiPriority="0" w:semiHidden="0" w:name="FollowedHyperlink"/>
     <w:lsdException w:qFormat="1" w:unhideWhenUsed="0" w:uiPriority="0" w:semiHidden="0" w:name="Strong"/>
     <w:lsdException w:qFormat="1" w:unhideWhenUsed="0" w:uiPriority="0" w:semiHidden="0" w:name="Emphasis"/>
     <w:lsdException w:qFormat="1" w:unhideWhenUsed="0" w:uiPriority="0" w:semiHidden="0" w:name="Document Map"/>
     <w:lsdException w:qFormat="1" w:unhideWhenUsed="0" w:uiPriority="0" w:semiHidden="0" w:name="Plain Text"/>
-    <w:lsdException w:unhideWhenUsed="0" w:uiPriority="0" w:semiHidden="0" w:name="E-mail Signature"/>
+    <w:lsdException w:qFormat="1" w:unhideWhenUsed="0" w:uiPriority="0" w:semiHidden="0" w:name="E-mail Signature"/>
     <w:lsdException w:qFormat="1" w:unhideWhenUsed="0" w:uiPriority="0" w:semiHidden="0" w:name="Normal (Web)"/>
     <w:lsdException w:qFormat="1" w:unhideWhenUsed="0" w:uiPriority="0" w:semiHidden="0" w:name="HTML Acronym"/>
     <w:lsdException w:qFormat="1" w:unhideWhenUsed="0" w:uiPriority="0" w:semiHidden="0" w:name="HTML Address"/>
@@ -9093,6 +9626,7 @@
   <w:style w:type="paragraph" w:styleId="14">
     <w:name w:val="Block Text"/>
     <w:basedOn w:val="1"/>
+    <w:qFormat/>
     <w:uiPriority w:val="0"/>
     <w:pPr>
       <w:spacing w:after="120"/>
@@ -9237,6 +9771,7 @@
     <w:name w:val="Date"/>
     <w:basedOn w:val="1"/>
     <w:next w:val="1"/>
+    <w:qFormat/>
     <w:uiPriority w:val="0"/>
     <w:pPr>
       <w:ind w:left="100" w:leftChars="2500"/>
@@ -9254,6 +9789,7 @@
   <w:style w:type="paragraph" w:styleId="30">
     <w:name w:val="E-mail Signature"/>
     <w:basedOn w:val="1"/>
+    <w:qFormat/>
     <w:uiPriority w:val="0"/>
   </w:style>
   <w:style w:type="character" w:styleId="31">
@@ -9269,6 +9805,7 @@
   <w:style w:type="character" w:styleId="32">
     <w:name w:val="endnote reference"/>
     <w:basedOn w:val="11"/>
+    <w:qFormat/>
     <w:uiPriority w:val="0"/>
     <w:rPr>
       <w:vertAlign w:val="superscript"/>
@@ -9277,6 +9814,7 @@
   <w:style w:type="paragraph" w:styleId="33">
     <w:name w:val="endnote text"/>
     <w:basedOn w:val="1"/>
+    <w:qFormat/>
     <w:uiPriority w:val="0"/>
     <w:pPr>
       <w:snapToGrid w:val="0"/>

</xml_diff>